<commit_message>
task: Updated my CV
</commit_message>
<xml_diff>
--- a/assets/cv/Max-Wiseman-CV.docx
+++ b/assets/cv/Max-Wiseman-CV.docx
@@ -240,7 +240,19 @@
         <w:rPr>
           <w:rFonts w:ascii="Cambria" w:hAnsi="Cambria"/>
         </w:rPr>
-        <w:t>I see myself as a practical individual who thrives in team settings. Collaboration and teamwork are key components of my work ethic, and I believe that together, we can achieve great things. Besides my passion for technology, I enjoy staying active and going to the gym. It's a great way for me to stay focused and energized.</w:t>
+        <w:t>I see myself as a pra</w:t>
+      </w:r>
+      <w:r>
+        <w:rPr>
+          <w:rFonts w:ascii="Cambria" w:hAnsi="Cambria"/>
+        </w:rPr>
+        <w:t>gmatic</w:t>
+      </w:r>
+      <w:r>
+        <w:rPr>
+          <w:rFonts w:ascii="Cambria" w:hAnsi="Cambria"/>
+        </w:rPr>
+        <w:t xml:space="preserve"> individual who thrives in team settings. Collaboration and teamwork are key components of my work ethic, and I believe that together, we can achieve great things. Besides my passion for technology, I enjoy staying active and going to the gym. It's a great way for me to stay focused and energized.</w:t>
       </w:r>
     </w:p>
     <w:p>
@@ -750,16 +762,15 @@
           <w:bCs/>
           <w:lang w:val="en-GB"/>
         </w:rPr>
-        <w:t xml:space="preserve">        </w:t>
-      </w:r>
-      <w:proofErr w:type="gramStart"/>
+        <w:t xml:space="preserve">        Present - </w:t>
+      </w:r>
       <w:r>
         <w:rPr>
           <w:rFonts w:ascii="Cambria" w:hAnsi="Cambria"/>
           <w:bCs/>
           <w:lang w:val="en-GB"/>
         </w:rPr>
-        <w:t xml:space="preserve">Present - </w:t>
+        <w:tab/>
       </w:r>
       <w:r>
         <w:rPr>
@@ -772,14 +783,6 @@
       <w:r>
         <w:rPr>
           <w:rFonts w:ascii="Cambria" w:hAnsi="Cambria"/>
-          <w:bCs/>
-          <w:lang w:val="en-GB"/>
-        </w:rPr>
-        <w:tab/>
-      </w:r>
-      <w:r>
-        <w:rPr>
-          <w:rFonts w:ascii="Cambria" w:hAnsi="Cambria"/>
           <w:b/>
           <w:lang w:val="en-GB"/>
         </w:rPr>
@@ -799,16 +802,7 @@
           <w:b/>
           <w:lang w:val="en-GB"/>
         </w:rPr>
-        <w:t>Studying</w:t>
-      </w:r>
-      <w:proofErr w:type="gramEnd"/>
-      <w:r>
-        <w:rPr>
-          <w:rFonts w:ascii="Cambria" w:hAnsi="Cambria"/>
-          <w:b/>
-          <w:lang w:val="en-GB"/>
-        </w:rPr>
-        <w:t xml:space="preserve"> a level 5 diploma at Code Institute</w:t>
+        <w:t>Studying a level 5 diploma at Code Institute</w:t>
       </w:r>
     </w:p>
     <w:p>
@@ -1145,7 +1139,56 @@
           <w:rFonts w:ascii="Cambria" w:hAnsi="Cambria"/>
           <w:lang w:val="en-GB"/>
         </w:rPr>
-        <w:t xml:space="preserve">I would like to gain a position of employment within the tech industry. I consider myself hard working and enthusiastic to work within a p environment, furthering my knowledge and expertise. </w:t>
+        <w:t xml:space="preserve">My dream </w:t>
+      </w:r>
+      <w:r>
+        <w:rPr>
+          <w:rFonts w:ascii="Cambria" w:hAnsi="Cambria"/>
+          <w:lang w:val="en-GB"/>
+        </w:rPr>
+        <w:t>would</w:t>
+      </w:r>
+      <w:r>
+        <w:rPr>
+          <w:rFonts w:ascii="Cambria" w:hAnsi="Cambria"/>
+          <w:lang w:val="en-GB"/>
+        </w:rPr>
+        <w:t xml:space="preserve"> be</w:t>
+      </w:r>
+      <w:r>
+        <w:rPr>
+          <w:rFonts w:ascii="Cambria" w:hAnsi="Cambria"/>
+          <w:lang w:val="en-GB"/>
+        </w:rPr>
+        <w:t xml:space="preserve"> to gain a position of employment within the tech industry</w:t>
+      </w:r>
+      <w:r>
+        <w:rPr>
+          <w:rFonts w:ascii="Cambria" w:hAnsi="Cambria"/>
+          <w:lang w:val="en-GB"/>
+        </w:rPr>
+        <w:t xml:space="preserve"> at a well-respected company</w:t>
+      </w:r>
+      <w:r>
+        <w:rPr>
+          <w:rFonts w:ascii="Cambria" w:hAnsi="Cambria"/>
+          <w:lang w:val="en-GB"/>
+        </w:rPr>
+        <w:t xml:space="preserve">. I consider myself hard working and enthusiastic to work within a </w:t>
+      </w:r>
+      <w:r>
+        <w:rPr>
+          <w:rFonts w:ascii="Cambria" w:hAnsi="Cambria"/>
+          <w:lang w:val="en-GB"/>
+        </w:rPr>
+        <w:t>pragmatic and technical</w:t>
+      </w:r>
+      <w:r>
+        <w:rPr>
+          <w:rFonts w:ascii="Cambria" w:hAnsi="Cambria"/>
+          <w:lang w:val="en-GB"/>
+        </w:rPr>
+        <w:t xml:space="preserve"> environment, furthering my knowledge and expertise. </w:t>
       </w:r>
     </w:p>
     <w:p>

</xml_diff>